<commit_message>
fuck yes i did it
</commit_message>
<xml_diff>
--- a/User Manual.docx
+++ b/User Manual.docx
@@ -4,6 +4,9 @@
   <w:body>
     <w:p>
       <w:r>
+        <w:rPr>
+          <w:noProof/>
+        </w:rPr>
         <w:drawing>
           <wp:anchor distT="0" distB="0" distL="114300" distR="114300" simplePos="0" relativeHeight="251658240" behindDoc="0" locked="0" layoutInCell="1" allowOverlap="1" wp14:anchorId="6C1637A1" wp14:editId="2B610643">
             <wp:simplePos x="0" y="0"/>
@@ -299,6 +302,7 @@
       </w:pPr>
       <w:r>
         <w:rPr>
+          <w:noProof/>
           <w:sz w:val="24"/>
         </w:rPr>
         <w:lastRenderedPageBreak/>
@@ -443,6 +447,7 @@
       <w:r>
         <w:rPr>
           <w:i/>
+          <w:noProof/>
           <w:sz w:val="24"/>
         </w:rPr>
         <w:drawing>
@@ -497,6 +502,7 @@
       </w:r>
       <w:r>
         <w:rPr>
+          <w:noProof/>
           <w:sz w:val="24"/>
         </w:rPr>
         <w:drawing>
@@ -606,6 +612,7 @@
       <w:r>
         <w:rPr>
           <w:i/>
+          <w:noProof/>
           <w:sz w:val="24"/>
         </w:rPr>
         <w:lastRenderedPageBreak/>
@@ -773,6 +780,7 @@
       <w:r>
         <w:rPr>
           <w:i/>
+          <w:noProof/>
           <w:sz w:val="24"/>
         </w:rPr>
         <w:lastRenderedPageBreak/>
@@ -878,6 +886,7 @@
       </w:pPr>
       <w:r>
         <w:rPr>
+          <w:noProof/>
           <w:sz w:val="24"/>
         </w:rPr>
         <w:drawing>
@@ -1378,13 +1387,13 @@
         <w:rPr>
           <w:sz w:val="24"/>
         </w:rPr>
-        <w:t xml:space="preserve"> When the player gets close to this trap, a spear will shoot out. </w:t>
-      </w:r>
-      <w:r>
-        <w:rPr>
-          <w:sz w:val="24"/>
-        </w:rPr>
-        <w:t>This static entity spawns a walkable terrain tile behind it by default, so it should be placed flush with the terrain of a map.</w:t>
+        <w:t xml:space="preserve"> When the player gets close to this trap, a spear will shoot out. This static entity spawns a walkable terrain tile behind it by default, so it should be placed flush with the terrain of a map.</w:t>
+      </w:r>
+      <w:r>
+        <w:rPr>
+          <w:sz w:val="24"/>
+        </w:rPr>
+        <w:t xml:space="preserve"> The spear will stick out 1 tile in the opposite direction of where it’s facing, so make sure to cover that up with a ground tile of your choice.</w:t>
       </w:r>
     </w:p>
     <w:p>
@@ -1410,13 +1419,21 @@
         <w:rPr>
           <w:sz w:val="24"/>
         </w:rPr>
-        <w:t xml:space="preserve">This trap will periodically launch a fast-moving, spinning sawblade, which hurts the player if it comes in contact with it. </w:t>
-      </w:r>
-      <w:r>
-        <w:rPr>
-          <w:sz w:val="24"/>
-        </w:rPr>
-        <w:t xml:space="preserve">This static entity spawns a walkable terrain tile behind it by default, so it should be placed flush with the terrain of a map. </w:t>
+        <w:t>This trap will periodically launch a fast-moving, spinning sawblade, which hurts the player if it comes in contact with it. This static entity spawns a walkable terrain tile behind it by default, so it should b</w:t>
+      </w:r>
+      <w:bookmarkStart w:id="0" w:name="_GoBack"/>
+      <w:bookmarkEnd w:id="0"/>
+      <w:r>
+        <w:rPr>
+          <w:sz w:val="24"/>
+        </w:rPr>
+        <w:t xml:space="preserve">e placed flush with the terrain of a map. </w:t>
+      </w:r>
+      <w:r>
+        <w:rPr>
+          <w:sz w:val="24"/>
+        </w:rPr>
+        <w:t>Sawblade launchers take up a 1 x 2 space so there should always be a ground tile below it to make it look “natural”.</w:t>
       </w:r>
     </w:p>
     <w:p>
@@ -1468,8 +1485,12 @@
         </w:rPr>
         <w:t xml:space="preserve">, and also throws spears at the player. </w:t>
       </w:r>
-      <w:bookmarkStart w:id="0" w:name="_GoBack"/>
-      <w:bookmarkEnd w:id="0"/>
+      <w:r>
+        <w:rPr>
+          <w:sz w:val="24"/>
+        </w:rPr>
+        <w:t>These guys are deadly.</w:t>
+      </w:r>
     </w:p>
     <w:p>
       <w:pPr>
@@ -1665,6 +1686,7 @@
         <w:rPr>
           <w:sz w:val="24"/>
         </w:rPr>
+        <w:lastRenderedPageBreak/>
         <w:t>The best maps are those which are between 15 and 30 tiles in either direction. Maps are not technically bound to any dimensions.</w:t>
       </w:r>
     </w:p>
@@ -1799,7 +1821,7 @@
           <w:rPr>
             <w:noProof/>
           </w:rPr>
-          <w:t>3</w:t>
+          <w:t>6</w:t>
         </w:r>
         <w:r>
           <w:rPr>

</xml_diff>